<commit_message>
Updated all changes in the folder
</commit_message>
<xml_diff>
--- a/מה נשאר לעשות.docx
+++ b/מה נשאר לעשות.docx
@@ -2,31 +2,6 @@
 <file path=word/document.xml><?xml version="1.0" encoding="utf-8"?>
 <w:document xmlns:wpc="http://schemas.microsoft.com/office/word/2010/wordprocessingCanvas" xmlns:cx="http://schemas.microsoft.com/office/drawing/2014/chartex" xmlns:cx1="http://schemas.microsoft.com/office/drawing/2015/9/8/chartex" xmlns:cx2="http://schemas.microsoft.com/office/drawing/2015/10/21/chartex" xmlns:cx3="http://schemas.microsoft.com/office/drawing/2016/5/9/chartex" xmlns:cx4="http://schemas.microsoft.com/office/drawing/2016/5/10/chartex" xmlns:cx5="http://schemas.microsoft.com/office/drawing/2016/5/11/chartex" xmlns:cx6="http://schemas.microsoft.com/office/drawing/2016/5/12/chartex" xmlns:cx7="http://schemas.microsoft.com/office/drawing/2016/5/13/chartex" xmlns:cx8="http://schemas.microsoft.com/office/drawing/2016/5/14/chartex" xmlns:mc="http://schemas.openxmlformats.org/markup-compatibility/2006" xmlns:aink="http://schemas.microsoft.com/office/drawing/2016/ink" xmlns:am3d="http://schemas.microsoft.com/office/drawing/2017/model3d" xmlns:o="urn:schemas-microsoft-com:office:office" xmlns:oel="http://schemas.microsoft.com/office/2019/extlst" xmlns:r="http://schemas.openxmlformats.org/officeDocument/2006/relationships" xmlns:m="http://schemas.openxmlformats.org/officeDocument/2006/math" xmlns:v="urn:schemas-microsoft-com:vml" xmlns:wp14="http://schemas.microsoft.com/office/word/2010/wordprocessingDrawing" xmlns:wp="http://schemas.openxmlformats.org/drawingml/2006/wordprocessingDrawing" xmlns:w10="urn:schemas-microsoft-com:office:word" xmlns:w="http://schemas.openxmlformats.org/wordprocessingml/2006/main" xmlns:w14="http://schemas.microsoft.com/office/word/2010/wordml" xmlns:w15="http://schemas.microsoft.com/office/word/2012/wordml" xmlns:w16cex="http://schemas.microsoft.com/office/word/2018/wordml/cex" xmlns:w16cid="http://schemas.microsoft.com/office/word/2016/wordml/cid" xmlns:w16="http://schemas.microsoft.com/office/word/2018/wordml" xmlns:w16du="http://schemas.microsoft.com/office/word/2023/wordml/word16du" xmlns:w16sdtdh="http://schemas.microsoft.com/office/word/2020/wordml/sdtdatahash" xmlns:w16sdtfl="http://schemas.microsoft.com/office/word/2024/wordml/sdtformatlock" xmlns:w16se="http://schemas.microsoft.com/office/word/2015/wordml/symex" xmlns:wpg="http://schemas.microsoft.com/office/word/2010/wordprocessingGroup" xmlns:wpi="http://schemas.microsoft.com/office/word/2010/wordprocessingInk" xmlns:wne="http://schemas.microsoft.com/office/word/2006/wordml" xmlns:wps="http://schemas.microsoft.com/office/word/2010/wordprocessingShape" mc:Ignorable="w14 w15 w16se w16cid w16 w16cex w16sdtdh w16sdtfl w16du wp14">
   <w:body>
-    <w:p>
-      <w:r>
-        <w:rPr>
-          <w:b/>
-          <w:bCs/>
-        </w:rPr>
-        <w:t>Authorize</w:t>
-      </w:r>
-      <w:r>
-        <w:rPr>
-          <w:rFonts w:hint="cs"/>
-          <w:b/>
-          <w:bCs/>
-          <w:rtl/>
-        </w:rPr>
-        <w:t xml:space="preserve">- </w:t>
-      </w:r>
-      <w:r>
-        <w:rPr>
-          <w:rFonts w:hint="cs"/>
-          <w:rtl/>
-        </w:rPr>
-        <w:t>הרשאת גישה</w:t>
-      </w:r>
-    </w:p>
     <w:p>
       <w:pPr>
         <w:rPr>
@@ -60,34 +35,6 @@
       </w:r>
     </w:p>
     <w:p>
-      <w:r>
-        <w:rPr>
-          <w:rFonts w:hint="cs"/>
-          <w:b/>
-          <w:bCs/>
-          <w:rtl/>
-        </w:rPr>
-        <w:t>אלגוריתם תוצאות דומות</w:t>
-      </w:r>
-      <w:r>
-        <w:rPr>
-          <w:rFonts w:hint="cs"/>
-          <w:rtl/>
-        </w:rPr>
-        <w:t xml:space="preserve"> (</w:t>
-      </w:r>
-      <w:r>
-        <w:t>service</w:t>
-      </w:r>
-      <w:r>
-        <w:rPr>
-          <w:rFonts w:hint="cs"/>
-          <w:rtl/>
-        </w:rPr>
-        <w:t>)</w:t>
-      </w:r>
-    </w:p>
-    <w:p>
       <w:pPr>
         <w:rPr>
           <w:b/>
@@ -108,164 +55,9 @@
     <w:p>
       <w:pPr>
         <w:rPr>
-          <w:rtl/>
-        </w:rPr>
-      </w:pPr>
-      <w:r>
-        <w:rPr>
           <w:rFonts w:hint="cs"/>
           <w:b/>
           <w:bCs/>
-          <w:rtl/>
-        </w:rPr>
-        <w:t>צפיה במתכון</w:t>
-      </w:r>
-      <w:r>
-        <w:rPr>
-          <w:rFonts w:hint="cs"/>
-          <w:rtl/>
-        </w:rPr>
-        <w:t xml:space="preserve"> (</w:t>
-      </w:r>
-      <w:r>
-        <w:t>get- recipe</w:t>
-      </w:r>
-      <w:r>
-        <w:rPr>
-          <w:rFonts w:hint="cs"/>
-          <w:rtl/>
-        </w:rPr>
-        <w:t>) (</w:t>
-      </w:r>
-      <w:r>
-        <w:t xml:space="preserve">get- </w:t>
-      </w:r>
-      <w:proofErr w:type="spellStart"/>
-      <w:r>
-        <w:t>recipeIngredient</w:t>
-      </w:r>
-      <w:proofErr w:type="spellEnd"/>
-      <w:r>
-        <w:rPr>
-          <w:rFonts w:hint="cs"/>
-          <w:rtl/>
-        </w:rPr>
-        <w:t>)</w:t>
-      </w:r>
-    </w:p>
-    <w:p>
-      <w:pPr>
-        <w:rPr>
-          <w:b/>
-          <w:bCs/>
-          <w:rtl/>
-        </w:rPr>
-      </w:pPr>
-      <w:r>
-        <w:rPr>
-          <w:rFonts w:hint="cs"/>
-          <w:b/>
-          <w:bCs/>
-          <w:rtl/>
-        </w:rPr>
-        <w:t>סינון</w:t>
-      </w:r>
-      <w:r>
-        <w:rPr>
-          <w:rFonts w:hint="cs"/>
-          <w:b/>
-          <w:bCs/>
-          <w:rtl/>
-        </w:rPr>
-        <w:t xml:space="preserve"> </w:t>
-      </w:r>
-    </w:p>
-    <w:p>
-      <w:pPr>
-        <w:rPr>
-          <w:rtl/>
-        </w:rPr>
-      </w:pPr>
-      <w:r>
-        <w:rPr>
-          <w:rFonts w:hint="cs"/>
-          <w:b/>
-          <w:bCs/>
-          <w:rtl/>
-        </w:rPr>
-        <w:t>עדכון מתכון</w:t>
-      </w:r>
-      <w:r>
-        <w:rPr>
-          <w:rFonts w:hint="cs"/>
-          <w:b/>
-          <w:bCs/>
-          <w:rtl/>
-        </w:rPr>
-        <w:t xml:space="preserve"> </w:t>
-      </w:r>
-      <w:r>
-        <w:rPr>
-          <w:rFonts w:hint="cs"/>
-          <w:rtl/>
-        </w:rPr>
-        <w:t>(</w:t>
-      </w:r>
-      <w:r>
-        <w:t xml:space="preserve">update- </w:t>
-      </w:r>
-      <w:r>
-        <w:t>recipe</w:t>
-      </w:r>
-      <w:r>
-        <w:rPr>
-          <w:rFonts w:hint="cs"/>
-          <w:rtl/>
-        </w:rPr>
-        <w:t>)</w:t>
-      </w:r>
-      <w:r>
-        <w:rPr>
-          <w:rFonts w:hint="cs"/>
-          <w:rtl/>
-        </w:rPr>
-        <w:t xml:space="preserve"> (</w:t>
-      </w:r>
-      <w:r>
-        <w:t xml:space="preserve">delete- </w:t>
-      </w:r>
-      <w:proofErr w:type="spellStart"/>
-      <w:r>
-        <w:t>recipeIngredient</w:t>
-      </w:r>
-      <w:proofErr w:type="spellEnd"/>
-      <w:r>
-        <w:rPr>
-          <w:rFonts w:hint="cs"/>
-          <w:rtl/>
-        </w:rPr>
-        <w:t>) (</w:t>
-      </w:r>
-      <w:r>
-        <w:t xml:space="preserve">add- </w:t>
-      </w:r>
-      <w:proofErr w:type="spellStart"/>
-      <w:r>
-        <w:t>rcipeIngedient</w:t>
-      </w:r>
-      <w:proofErr w:type="spellEnd"/>
-      <w:r>
-        <w:rPr>
-          <w:rFonts w:hint="cs"/>
-          <w:rtl/>
-        </w:rPr>
-        <w:t>)</w:t>
-      </w:r>
-    </w:p>
-    <w:p>
-      <w:pPr>
-        <w:rPr>
-          <w:rFonts w:hint="cs"/>
           <w:rtl/>
         </w:rPr>
       </w:pPr>
@@ -295,274 +87,7 @@
           <w:rFonts w:hint="cs"/>
           <w:rtl/>
         </w:rPr>
-        <w:t>(צד מנהל)</w:t>
-      </w:r>
-      <w:r>
-        <w:rPr>
-          <w:rtl/>
-        </w:rPr>
-        <w:br/>
-      </w:r>
-    </w:p>
-    <w:p>
-      <w:r>
-        <w:rPr>
-          <w:rtl/>
-        </w:rPr>
-        <w:br/>
-      </w:r>
-      <w:r>
-        <w:rPr>
-          <w:rtl/>
-        </w:rPr>
-        <w:br/>
-      </w:r>
-      <w:r>
-        <w:rPr>
-          <w:rtl/>
-        </w:rPr>
-        <w:t xml:space="preserve">יש לי </w:t>
-      </w:r>
-      <w:proofErr w:type="spellStart"/>
-      <w:r>
-        <w:rPr>
-          <w:rtl/>
-        </w:rPr>
-        <w:t>פרוייקט</w:t>
-      </w:r>
-      <w:proofErr w:type="spellEnd"/>
-      <w:r>
-        <w:t xml:space="preserve"> PROJECT </w:t>
-      </w:r>
-      <w:r>
-        <w:rPr>
-          <w:rtl/>
-        </w:rPr>
-        <w:t>מסוג</w:t>
-      </w:r>
-      <w:r>
-        <w:t xml:space="preserve"> </w:t>
-      </w:r>
-      <w:proofErr w:type="spellStart"/>
-      <w:r>
-        <w:t>aspnetcore</w:t>
-      </w:r>
-      <w:proofErr w:type="spellEnd"/>
-      <w:r>
-        <w:t xml:space="preserve"> </w:t>
-      </w:r>
-      <w:r>
-        <w:rPr>
-          <w:rtl/>
-        </w:rPr>
-        <w:t>ויש בו</w:t>
-      </w:r>
-      <w:r>
-        <w:t xml:space="preserve">: common mock repository project service </w:t>
-      </w:r>
-      <w:r>
-        <w:rPr>
-          <w:rtl/>
-        </w:rPr>
-        <w:t>אני רוצה לכתוב פונקציה שמקבלת את כל פרטי האובייקט חוץ מה</w:t>
-      </w:r>
-      <w:r>
-        <w:t xml:space="preserve">ID </w:t>
-      </w:r>
-      <w:r>
-        <w:rPr>
-          <w:rtl/>
-        </w:rPr>
-        <w:t>שלו ותחזיר את</w:t>
-      </w:r>
-      <w:r>
-        <w:t xml:space="preserve"> </w:t>
-      </w:r>
-      <w:proofErr w:type="spellStart"/>
-      <w:r>
-        <w:t>vID</w:t>
-      </w:r>
-      <w:proofErr w:type="spellEnd"/>
-      <w:r>
-        <w:t xml:space="preserve"> </w:t>
-      </w:r>
-      <w:r>
-        <w:rPr>
-          <w:rtl/>
-        </w:rPr>
-        <w:t>אם נמצא אובייקט מתאים איך לכתוב זאת ואיפה</w:t>
-      </w:r>
-      <w:r>
-        <w:t>?</w:t>
-      </w:r>
-    </w:p>
-    <w:p>
-      <w:pPr>
-        <w:rPr>
-          <w:rtl/>
-        </w:rPr>
-      </w:pPr>
-    </w:p>
-    <w:p>
-      <w:pPr>
-        <w:rPr>
-          <w:rtl/>
-        </w:rPr>
-      </w:pPr>
-    </w:p>
-    <w:p>
-      <w:pPr>
-        <w:rPr>
-          <w:rtl/>
-        </w:rPr>
-      </w:pPr>
-    </w:p>
-    <w:p>
-      <w:pPr>
-        <w:rPr>
-          <w:rtl/>
-        </w:rPr>
-      </w:pPr>
-    </w:p>
-    <w:p>
-      <w:pPr>
-        <w:rPr>
-          <w:rtl/>
-        </w:rPr>
-      </w:pPr>
-    </w:p>
-    <w:p>
-      <w:pPr>
-        <w:rPr>
-          <w:rtl/>
-        </w:rPr>
-      </w:pPr>
-    </w:p>
-    <w:p>
-      <w:pPr>
-        <w:rPr>
-          <w:rtl/>
-        </w:rPr>
-      </w:pPr>
-    </w:p>
-    <w:p>
-      <w:pPr>
-        <w:rPr>
-          <w:rtl/>
-        </w:rPr>
-      </w:pPr>
-    </w:p>
-    <w:p>
-      <w:pPr>
-        <w:rPr>
-          <w:rtl/>
-        </w:rPr>
-      </w:pPr>
-    </w:p>
-    <w:p>
-      <w:pPr>
-        <w:rPr>
-          <w:rtl/>
-        </w:rPr>
-      </w:pPr>
-    </w:p>
-    <w:p>
-      <w:pPr>
-        <w:rPr>
-          <w:rtl/>
-        </w:rPr>
-      </w:pPr>
-    </w:p>
-    <w:p>
-      <w:pPr>
-        <w:rPr>
-          <w:rtl/>
-        </w:rPr>
-      </w:pPr>
-    </w:p>
-    <w:p>
-      <w:pPr>
-        <w:rPr>
-          <w:rtl/>
-        </w:rPr>
-      </w:pPr>
-    </w:p>
-    <w:p>
-      <w:pPr>
-        <w:rPr>
-          <w:rtl/>
-        </w:rPr>
-      </w:pPr>
-    </w:p>
-    <w:p>
-      <w:pPr>
-        <w:rPr>
-          <w:rtl/>
-        </w:rPr>
-      </w:pPr>
-    </w:p>
-    <w:p>
-      <w:pPr>
-        <w:rPr>
-          <w:rtl/>
-        </w:rPr>
-      </w:pPr>
-    </w:p>
-    <w:p>
-      <w:pPr>
-        <w:rPr>
-          <w:rtl/>
-        </w:rPr>
-      </w:pPr>
-      <w:r>
-        <w:rPr>
-          <w:rFonts w:hint="cs"/>
-          <w:rtl/>
-        </w:rPr>
-        <w:t>אז עשיתי רוב פרויקט</w:t>
-      </w:r>
-    </w:p>
-    <w:p>
-      <w:pPr>
-        <w:rPr>
-          <w:rtl/>
-        </w:rPr>
-      </w:pPr>
-      <w:r>
-        <w:rPr>
-          <w:rFonts w:hint="cs"/>
-          <w:rtl/>
-        </w:rPr>
-        <w:t>לבד</w:t>
-      </w:r>
-    </w:p>
-    <w:p>
-      <w:pPr>
-        <w:rPr>
-          <w:rtl/>
-        </w:rPr>
-      </w:pPr>
-      <w:r>
-        <w:rPr>
-          <w:rFonts w:hint="cs"/>
-          <w:rtl/>
-        </w:rPr>
-        <w:lastRenderedPageBreak/>
-        <w:t>בלי חברה</w:t>
-      </w:r>
-    </w:p>
-    <w:p>
-      <w:pPr>
-        <w:rPr>
-          <w:rtl/>
-        </w:rPr>
-      </w:pPr>
-      <w:r>
-        <w:rPr>
-          <w:rFonts w:hint="cs"/>
-          <w:rtl/>
-        </w:rPr>
-        <w:t>בלי מתרגלות בכלל</w:t>
+        <w:t>(צד מנהל</w:t>
       </w:r>
     </w:p>
     <w:p>
@@ -571,7 +96,14 @@
           <w:rFonts w:hint="cs"/>
           <w:rtl/>
         </w:rPr>
-        <w:t>תוך שבועיים ויומיים</w:t>
+        <w:t>הודעה- מונית למנהל!</w:t>
+      </w:r>
+      <w:r>
+        <w:rPr>
+          <w:rFonts w:hint="cs"/>
+          <w:rtl/>
+        </w:rPr>
+        <w:t>)</w:t>
       </w:r>
     </w:p>
     <w:sectPr>

</xml_diff>